<commit_message>
added declarations section as required by AMPPS
</commit_message>
<xml_diff>
--- a/manuscript/master manuscript/Hussey & Hughes - 2019 - Hidden invalidity among fifteen commonly used measures in social and personality psychology.docx
+++ b/manuscript/master manuscript/Hussey & Hughes - 2019 - Hidden invalidity among fifteen commonly used measures in social and personality psychology.docx
@@ -98,10 +98,8 @@
         <w:rPr>
           <w:i/>
         </w:rPr>
-        <w:t>332</w:t>
-      </w:r>
-      <w:bookmarkStart w:id="0" w:name="_GoBack"/>
-      <w:bookmarkEnd w:id="0"/>
+        <w:t>330</w:t>
+      </w:r>
     </w:p>
     <w:p>
       <w:pPr>
@@ -142,8 +140,8 @@
           <w:b w:val="0"/>
         </w:rPr>
       </w:pPr>
-      <w:bookmarkStart w:id="1" w:name="_qpmzpepsyxrl" w:colFirst="0" w:colLast="0"/>
-      <w:bookmarkEnd w:id="1"/>
+      <w:bookmarkStart w:id="0" w:name="_qpmzpepsyxrl" w:colFirst="0" w:colLast="0"/>
+      <w:bookmarkEnd w:id="0"/>
       <w:r>
         <w:rPr>
           <w:b w:val="0"/>
@@ -168,8 +166,8 @@
           <w:color w:val="000000"/>
         </w:rPr>
       </w:pPr>
-      <w:bookmarkStart w:id="2" w:name="_gjdgxs" w:colFirst="0" w:colLast="0"/>
-      <w:bookmarkEnd w:id="2"/>
+      <w:bookmarkStart w:id="1" w:name="_gjdgxs" w:colFirst="0" w:colLast="0"/>
+      <w:bookmarkEnd w:id="1"/>
       <w:r>
         <w:rPr>
           <w:color w:val="000000"/>
@@ -726,8 +724,8 @@
       <w:pPr>
         <w:pStyle w:val="Heading2"/>
       </w:pPr>
-      <w:bookmarkStart w:id="3" w:name="_30j0zll" w:colFirst="0" w:colLast="0"/>
-      <w:bookmarkEnd w:id="3"/>
+      <w:bookmarkStart w:id="2" w:name="_30j0zll" w:colFirst="0" w:colLast="0"/>
+      <w:bookmarkEnd w:id="2"/>
       <w:r>
         <w:t>Purpose of the Study</w:t>
       </w:r>
@@ -846,7 +844,7 @@
           <w:rPr>
             <w:color w:val="000000"/>
           </w:rPr>
-          <w:t>https://implicit.harvard.edu</w:t>
+          <w:t>implicit.harvard.edu</w:t>
         </w:r>
       </w:hyperlink>
       <w:r>
@@ -6537,10 +6535,25 @@
       <w:pPr>
         <w:pStyle w:val="Heading2"/>
       </w:pPr>
-      <w:bookmarkStart w:id="4" w:name="_3znysh7" w:colFirst="0" w:colLast="0"/>
-      <w:bookmarkEnd w:id="4"/>
-      <w:r>
-        <w:t>Participants</w:t>
+      <w:r>
+        <w:t>Disclosures</w:t>
+      </w:r>
+    </w:p>
+    <w:p>
+      <w:pPr>
+        <w:pStyle w:val="Normal1"/>
+      </w:pPr>
+      <w:r>
+        <w:rPr>
+          <w:b/>
+        </w:rPr>
+        <w:t>Preregistration.</w:t>
+      </w:r>
+      <w:r>
+        <w:t xml:space="preserve"> </w:t>
+      </w:r>
+      <w:r>
+        <w:t>Our analyses were not preregistered.</w:t>
       </w:r>
     </w:p>
     <w:p>
@@ -6556,191 +6569,157 @@
         <w:jc w:val="both"/>
         <w:rPr>
           <w:color w:val="000000"/>
+          <w:highlight w:val="yellow"/>
+          <w:lang w:val="en-IE"/>
         </w:rPr>
       </w:pPr>
       <w:r>
         <w:rPr>
-          <w:color w:val="000000"/>
-        </w:rPr>
-        <w:t xml:space="preserve">We report how we determined our sample size, all data exclusions, all manipulations, and all measures in the study. The data </w:t>
-      </w:r>
-      <w:r>
-        <w:rPr>
-          <w:color w:val="000000"/>
-        </w:rPr>
-        <w:t xml:space="preserve">of </w:t>
-      </w:r>
-      <w:r>
-        <w:rPr>
-          <w:color w:val="000000"/>
-        </w:rPr>
-        <w:t>144,496</w:t>
-      </w:r>
-      <w:r>
-        <w:rPr>
-          <w:color w:val="000000"/>
-        </w:rPr>
-        <w:t xml:space="preserve"> experimental sessions representin</w:t>
-      </w:r>
-      <w:r>
-        <w:rPr>
-          <w:color w:val="000000"/>
-        </w:rPr>
-        <w:t>g 81,986</w:t>
-      </w:r>
-      <w:r>
-        <w:rPr>
-          <w:color w:val="000000"/>
-        </w:rPr>
-        <w:t xml:space="preserve"> u</w:t>
-      </w:r>
-      <w:r>
-        <w:rPr>
-          <w:color w:val="000000"/>
-        </w:rPr>
-        <w:t>nique participants (50,141 women and</w:t>
-      </w:r>
-      <w:r>
-        <w:rPr>
-          <w:color w:val="000000"/>
-        </w:rPr>
-        <w:t xml:space="preserve"> 31</w:t>
-      </w:r>
-      <w:r>
-        <w:rPr>
-          <w:color w:val="000000"/>
-        </w:rPr>
+          <w:b/>
+        </w:rPr>
+        <w:t>Data, materials, and online resources.</w:t>
+      </w:r>
+      <w:r>
+        <w:t xml:space="preserve"> </w:t>
+      </w:r>
+      <w:r>
+        <w:rPr>
+          <w:color w:val="000000"/>
+        </w:rPr>
+        <w:t>All code</w:t>
+      </w:r>
+      <w:r>
+        <w:rPr>
+          <w:color w:val="000000"/>
+        </w:rPr>
+        <w:t xml:space="preserve"> and data to reproduce our analyses is available at </w:t>
+      </w:r>
+      <w:hyperlink r:id="rId7" w:history="1">
+        <w:r>
+          <w:rPr>
+            <w:rStyle w:val="Hyperlink"/>
+            <w:color w:val="auto"/>
+            <w:u w:val="none"/>
+          </w:rPr>
+          <w:t>osf.io/23rzk</w:t>
+        </w:r>
+      </w:hyperlink>
+      <w:r>
+        <w:t xml:space="preserve">. </w:t>
+      </w:r>
+      <w:bookmarkStart w:id="3" w:name="_GoBack"/>
+      <w:bookmarkEnd w:id="3"/>
+      <w:r>
+        <w:t>Supplementary materials</w:t>
+      </w:r>
+      <w:r>
+        <w:t xml:space="preserve">, including </w:t>
+      </w:r>
+      <w:r>
+        <w:t>additional results not reported in the manuscript, simplified R scripts for educational purposes, and a changelog documenting differences between manuscript versions</w:t>
+      </w:r>
+      <w:r>
         <w:t>,</w:t>
       </w:r>
       <w:r>
-        <w:rPr>
-          <w:color w:val="000000"/>
-        </w:rPr>
-        <w:t>845</w:t>
-      </w:r>
-      <w:r>
-        <w:rPr>
-          <w:color w:val="000000"/>
-        </w:rPr>
-        <w:t xml:space="preserve"> men, </w:t>
-      </w:r>
-      <w:r>
-        <w:rPr>
-          <w:i/>
-          <w:color w:val="000000"/>
-        </w:rPr>
-        <w:t>M</w:t>
-      </w:r>
-      <w:r>
-        <w:rPr>
-          <w:color w:val="000000"/>
-          <w:vertAlign w:val="subscript"/>
-        </w:rPr>
-        <w:t>age</w:t>
-      </w:r>
-      <w:r>
-        <w:rPr>
-          <w:i/>
-          <w:color w:val="000000"/>
-        </w:rPr>
+        <w:t xml:space="preserve"> are available at </w:t>
+      </w:r>
+      <w:hyperlink r:id="rId8">
+        <w:r>
+          <w:rPr>
+            <w:color w:val="000000"/>
+          </w:rPr>
+          <w:t>osf.io/2zx64</w:t>
+        </w:r>
+      </w:hyperlink>
+      <w:r>
+        <w:t>.</w:t>
+      </w:r>
+    </w:p>
+    <w:p>
+      <w:pPr>
+        <w:pStyle w:val="Normal1"/>
+      </w:pPr>
+      <w:r>
+        <w:rPr>
+          <w:b/>
+        </w:rPr>
+        <w:t>Reporting.</w:t>
+      </w:r>
+      <w:r>
         <w:t xml:space="preserve"> </w:t>
       </w:r>
       <w:r>
         <w:rPr>
           <w:color w:val="000000"/>
         </w:rPr>
-        <w:t xml:space="preserve">= 30.84, </w:t>
-      </w:r>
-      <w:r>
-        <w:rPr>
-          <w:i/>
-          <w:color w:val="000000"/>
-        </w:rPr>
-        <w:t xml:space="preserve">SD </w:t>
-      </w:r>
-      <w:r>
-        <w:rPr>
-          <w:color w:val="000000"/>
-        </w:rPr>
-        <w:t>= 11.40) were</w:t>
-      </w:r>
-      <w:r>
-        <w:rPr>
-          <w:color w:val="000000"/>
-        </w:rPr>
-        <w:t xml:space="preserve"> selected for inclusion from the AIID dataset on the basis that they met our predefined study criteria (i.e., age 18-65, self-reported fluent English, and complete data on the individual differences measure and demographics items). Sample size for </w:t>
-      </w:r>
-      <w:r>
-        <w:rPr>
-          <w:color w:val="000000"/>
-        </w:rPr>
-        <w:t>each measure can be found in Table 2. Repeat</w:t>
-      </w:r>
-      <w:r>
-        <w:t xml:space="preserve"> participation in the study was possible and allowed for the assessment of test-retest reliability. </w:t>
-      </w:r>
-      <w:r>
-        <w:rPr>
-          <w:color w:val="000000"/>
-        </w:rPr>
-        <w:t>The modal number of participati</w:t>
-      </w:r>
-      <w:r>
-        <w:rPr>
-          <w:color w:val="000000"/>
-        </w:rPr>
-        <w:t>ons was one</w:t>
-      </w:r>
-      <w:r>
-        <w:rPr>
-          <w:color w:val="000000"/>
-        </w:rPr>
-        <w:t xml:space="preserve"> (</w:t>
-      </w:r>
-      <w:r>
-        <w:rPr>
-          <w:i/>
-          <w:color w:val="000000"/>
-        </w:rPr>
-        <w:t>M</w:t>
-      </w:r>
-      <w:r>
-        <w:rPr>
-          <w:color w:val="000000"/>
-        </w:rPr>
-        <w:t xml:space="preserve"> = 1.76</w:t>
-      </w:r>
-      <w:r>
-        <w:rPr>
-          <w:color w:val="000000"/>
-        </w:rPr>
-        <w:t xml:space="preserve">, </w:t>
-      </w:r>
-      <w:r>
-        <w:rPr>
-          <w:i/>
-          <w:color w:val="000000"/>
-        </w:rPr>
-        <w:t>SD</w:t>
-      </w:r>
-      <w:r>
-        <w:rPr>
-          <w:color w:val="000000"/>
-        </w:rPr>
-        <w:t xml:space="preserve"> = 2.22). </w:t>
+        <w:t xml:space="preserve">We report how we determined our sample size, all data exclusions, all manipulations, and all measures in the study. </w:t>
+      </w:r>
+    </w:p>
+    <w:p>
+      <w:pPr>
+        <w:pStyle w:val="Normal1"/>
+      </w:pPr>
+      <w:r>
+        <w:rPr>
+          <w:b/>
+        </w:rPr>
+        <w:t xml:space="preserve">Ethical </w:t>
+      </w:r>
+      <w:r>
+        <w:rPr>
+          <w:b/>
+        </w:rPr>
+        <w:t>approval.</w:t>
+      </w:r>
+      <w:r>
+        <w:t xml:space="preserve"> Ethical approval for the underlying AIID study and dataset was </w:t>
+      </w:r>
+      <w:r>
+        <w:t>approved</w:t>
+      </w:r>
+      <w:r>
+        <w:t xml:space="preserve"> by </w:t>
+      </w:r>
+      <w:r>
+        <w:t>the University of Virginia</w:t>
+      </w:r>
+      <w:r>
+        <w:t>’s</w:t>
+      </w:r>
+      <w:r>
+        <w:t xml:space="preserve"> </w:t>
+      </w:r>
+      <w:r>
+        <w:t>Institutional Review Board for the Social and Behavioral Sciences (protocol 2003-0173-00)</w:t>
+      </w:r>
+      <w:r>
+        <w:t xml:space="preserve">. </w:t>
+      </w:r>
+      <w:r>
+        <w:t>As this data was collected between 2005 and 2007, this study is technically not in accordance with the most recent version of the Declaration of Helsinki</w:t>
+      </w:r>
+      <w:r>
+        <w:t xml:space="preserve"> (2013)</w:t>
+      </w:r>
+      <w:r>
+        <w:t xml:space="preserve">, which requires pre-registration prior to data collection. </w:t>
+      </w:r>
+      <w:r>
+        <w:t>Ethical approval was not required for our analysis of this existing data.</w:t>
+      </w:r>
+      <w:r>
+        <w:t xml:space="preserve"> </w:t>
       </w:r>
     </w:p>
     <w:p>
       <w:pPr>
         <w:pStyle w:val="Heading2"/>
-        <w:rPr>
-          <w:color w:val="FF0000"/>
-        </w:rPr>
       </w:pPr>
-      <w:bookmarkStart w:id="5" w:name="_2et92p0" w:colFirst="0" w:colLast="0"/>
-      <w:bookmarkEnd w:id="5"/>
-      <w:r>
-        <w:t>Measures</w:t>
+      <w:bookmarkStart w:id="4" w:name="_3znysh7" w:colFirst="0" w:colLast="0"/>
+      <w:bookmarkEnd w:id="4"/>
+      <w:r>
+        <w:t>Participants</w:t>
       </w:r>
     </w:p>
     <w:p>
@@ -6762,95 +6741,186 @@
         <w:rPr>
           <w:color w:val="000000"/>
         </w:rPr>
-        <w:t xml:space="preserve">Fifteen </w:t>
-      </w:r>
-      <w:r>
-        <w:rPr>
-          <w:color w:val="000000"/>
-        </w:rPr>
-        <w:t>questionnaires</w:t>
-      </w:r>
-      <w:r>
-        <w:rPr>
-          <w:color w:val="000000"/>
-        </w:rPr>
-        <w:t xml:space="preserve"> were selected for inclusion in this study based on availability in the </w:t>
-      </w:r>
-      <w:r>
-        <w:t>AIID</w:t>
-      </w:r>
-      <w:r>
-        <w:rPr>
-          <w:color w:val="000000"/>
-        </w:rPr>
-        <w:t xml:space="preserve"> dataset</w:t>
-      </w:r>
-      <w:r>
-        <w:rPr>
-          <w:color w:val="000000"/>
-        </w:rPr>
-        <w:t>. Five of the</w:t>
-      </w:r>
-      <w:r>
-        <w:rPr>
-          <w:color w:val="000000"/>
-        </w:rPr>
-        <w:t>se</w:t>
-      </w:r>
-      <w:r>
-        <w:rPr>
-          <w:color w:val="000000"/>
-        </w:rPr>
-        <w:t xml:space="preserve"> with a larger number of items were subdivided into two parts and delivered between participants due to time constraints on the Project Implicit site</w:t>
-      </w:r>
-      <w:r>
-        <w:rPr>
-          <w:color w:val="000000"/>
-        </w:rPr>
-        <w:t xml:space="preserve"> (as noted below)</w:t>
-      </w:r>
-      <w:r>
-        <w:rPr>
-          <w:color w:val="000000"/>
-        </w:rPr>
-        <w:t xml:space="preserve">. This resulted in </w:t>
-      </w:r>
-      <w:r>
-        <w:rPr>
-          <w:color w:val="000000"/>
-        </w:rPr>
-        <w:t xml:space="preserve">participants </w:t>
-      </w:r>
-      <w:r>
-        <w:rPr>
-          <w:color w:val="000000"/>
-        </w:rPr>
-        <w:t xml:space="preserve">being assigned to one of </w:t>
-      </w:r>
-      <w:r>
-        <w:rPr>
-          <w:color w:val="000000"/>
-        </w:rPr>
-        <w:t xml:space="preserve">20 </w:t>
-      </w:r>
-      <w:r>
-        <w:rPr>
-          <w:color w:val="000000"/>
-        </w:rPr>
-        <w:t>different questionnaires</w:t>
-      </w:r>
-      <w:r>
-        <w:rPr>
-          <w:color w:val="000000"/>
-        </w:rPr>
-        <w:t xml:space="preserve">: the Balanced Inventory of Desirable Responding (Version 6: Paulhus, 1988; cited in Robinson, Shaver, &amp; Wrightsman, 1991, split into Impression Management and Self Deception subscales), Bayesian Racism Scale (Uhlmann, 2002; Uhlmann, Brescoll, &amp; Machery, 2010), Belief in a Just World (General Just World subscale: Dalbert, Lipkus, Sallay, &amp; Goch, 2001), Big Five Inventory (John &amp; Srivastava, 1999; split into extraversion, conscientiousness &amp; neuroticism vs. agreeableness &amp; openness subscales), Humanitarianism-Egalitarianism Scale (Katz &amp; Hass, 1988), Intuitions About Controllability and Awareness of Thoughts for Others (Nosek, 2002; split into self and others subscales), Need for Cognition (Cacioppo, Petty, &amp; Kao, 1984). Need </w:t>
-      </w:r>
-      <w:r>
-        <w:rPr>
-          <w:color w:val="000000"/>
-        </w:rPr>
+        <w:t xml:space="preserve">The data </w:t>
+      </w:r>
+      <w:r>
+        <w:rPr>
+          <w:color w:val="000000"/>
+        </w:rPr>
+        <w:t xml:space="preserve">of </w:t>
+      </w:r>
+      <w:r>
+        <w:rPr>
+          <w:color w:val="000000"/>
+        </w:rPr>
+        <w:t>144,496</w:t>
+      </w:r>
+      <w:r>
+        <w:rPr>
+          <w:color w:val="000000"/>
+        </w:rPr>
+        <w:t xml:space="preserve"> experimental sessions representin</w:t>
+      </w:r>
+      <w:r>
+        <w:rPr>
+          <w:color w:val="000000"/>
+        </w:rPr>
+        <w:t>g 81,986</w:t>
+      </w:r>
+      <w:r>
+        <w:rPr>
+          <w:color w:val="000000"/>
+        </w:rPr>
+        <w:t xml:space="preserve"> u</w:t>
+      </w:r>
+      <w:r>
+        <w:rPr>
+          <w:color w:val="000000"/>
+        </w:rPr>
+        <w:t>nique participants (50,141 women and</w:t>
+      </w:r>
+      <w:r>
+        <w:rPr>
+          <w:color w:val="000000"/>
+        </w:rPr>
+        <w:t xml:space="preserve"> 31</w:t>
+      </w:r>
+      <w:r>
+        <w:rPr>
+          <w:color w:val="000000"/>
+        </w:rPr>
+        <w:t>,</w:t>
+      </w:r>
+      <w:r>
+        <w:rPr>
+          <w:color w:val="000000"/>
+        </w:rPr>
+        <w:t>845</w:t>
+      </w:r>
+      <w:r>
+        <w:rPr>
+          <w:color w:val="000000"/>
+        </w:rPr>
+        <w:t xml:space="preserve"> men, </w:t>
+      </w:r>
+      <w:r>
+        <w:rPr>
+          <w:i/>
+          <w:color w:val="000000"/>
+        </w:rPr>
+        <w:t>M</w:t>
+      </w:r>
+      <w:r>
+        <w:rPr>
+          <w:color w:val="000000"/>
+          <w:vertAlign w:val="subscript"/>
+        </w:rPr>
+        <w:t>age</w:t>
+      </w:r>
+      <w:r>
+        <w:rPr>
+          <w:i/>
+          <w:color w:val="000000"/>
+        </w:rPr>
+        <w:t xml:space="preserve"> </w:t>
+      </w:r>
+      <w:r>
+        <w:rPr>
+          <w:color w:val="000000"/>
+        </w:rPr>
+        <w:t xml:space="preserve">= 30.84, </w:t>
+      </w:r>
+      <w:r>
+        <w:rPr>
+          <w:i/>
+          <w:color w:val="000000"/>
+        </w:rPr>
+        <w:t xml:space="preserve">SD </w:t>
+      </w:r>
+      <w:r>
+        <w:rPr>
+          <w:color w:val="000000"/>
+        </w:rPr>
+        <w:t>= 11.40) were</w:t>
+      </w:r>
+      <w:r>
+        <w:rPr>
+          <w:color w:val="000000"/>
+        </w:rPr>
+        <w:t xml:space="preserve"> selected for inclusion from the AIID dataset on the basis that they met our predefined study criteria (i.e., age 18-65, self-reported fluent English, and complete data on the individual differences measure and demographics items). Sample size for </w:t>
+      </w:r>
+      <w:r>
+        <w:rPr>
+          <w:color w:val="000000"/>
+        </w:rPr>
+        <w:t>each measure can be found in Table 2. Repeat</w:t>
+      </w:r>
+      <w:r>
+        <w:t xml:space="preserve"> participation in the study was possible and allowed for the assessment of test-retest reliability. </w:t>
+      </w:r>
+      <w:r>
+        <w:rPr>
+          <w:color w:val="000000"/>
+        </w:rPr>
+        <w:t>The modal number of participati</w:t>
+      </w:r>
+      <w:r>
+        <w:rPr>
+          <w:color w:val="000000"/>
+        </w:rPr>
+        <w:t>ons was one</w:t>
+      </w:r>
+      <w:r>
+        <w:rPr>
+          <w:color w:val="000000"/>
+        </w:rPr>
+        <w:t xml:space="preserve"> (</w:t>
+      </w:r>
+      <w:r>
+        <w:rPr>
+          <w:i/>
+          <w:color w:val="000000"/>
+        </w:rPr>
+        <w:t>M</w:t>
+      </w:r>
+      <w:r>
+        <w:rPr>
+          <w:color w:val="000000"/>
+        </w:rPr>
+        <w:t xml:space="preserve"> = 1.76</w:t>
+      </w:r>
+      <w:r>
+        <w:rPr>
+          <w:color w:val="000000"/>
+        </w:rPr>
+        <w:t xml:space="preserve">, </w:t>
+      </w:r>
+      <w:r>
+        <w:rPr>
+          <w:i/>
+          <w:color w:val="000000"/>
+        </w:rPr>
+        <w:t>SD</w:t>
+      </w:r>
+      <w:r>
+        <w:rPr>
+          <w:color w:val="000000"/>
+        </w:rPr>
+        <w:t xml:space="preserve"> = 2.22). </w:t>
+      </w:r>
+    </w:p>
+    <w:p>
+      <w:pPr>
+        <w:pStyle w:val="Heading2"/>
+        <w:rPr>
+          <w:color w:val="FF0000"/>
+        </w:rPr>
+      </w:pPr>
+      <w:bookmarkStart w:id="5" w:name="_2et92p0" w:colFirst="0" w:colLast="0"/>
+      <w:bookmarkEnd w:id="5"/>
+      <w:r>
         <w:lastRenderedPageBreak/>
-        <w:t xml:space="preserve">for Cognitive Closure (Webster &amp; Kruglanski, 1994; split into order &amp; ambiguity vs. predictability, decisiveness, &amp; closed-mindedness subscales), Personal Need for Structure Scale (Neuberg &amp; Newsom, 1993), Protestant Ethic Scale (Katz &amp; Hass, 1988), Right-Wing Authoritarianism Scale (Altemeyer, 1981), Rosenberg Self-Esteem Scale (Rosenberg, 1965), Self-Monitoring Scale (Snyder, 1987), Social Dominance Orientation (scale number 4: Pratto, Sidanius, Stallworth, &amp; Malle, 1994), and Spheres of Control Battery (Paulhus, 1983; split into interpersonal control vs. personal efficacy subscales). </w:t>
+        <w:t>Measures</w:t>
       </w:r>
     </w:p>
     <w:p>
@@ -6872,46 +6942,7 @@
         <w:rPr>
           <w:color w:val="000000"/>
         </w:rPr>
-        <w:t xml:space="preserve">Fourteen of these questionnaires </w:t>
-      </w:r>
-      <w:r>
-        <w:rPr>
-          <w:color w:val="000000"/>
-        </w:rPr>
-        <w:t xml:space="preserve">have previously been employed in a published article or book chapter, whereas one </w:t>
-      </w:r>
-      <w:r>
-        <w:t>had</w:t>
-      </w:r>
-      <w:r>
-        <w:rPr>
-          <w:color w:val="000000"/>
-        </w:rPr>
-        <w:t xml:space="preserve"> not (i.e., it was author</w:t>
-      </w:r>
-      <w:r>
-        <w:t xml:space="preserve"> </w:t>
-      </w:r>
-      <w:r>
-        <w:rPr>
-          <w:color w:val="000000"/>
-        </w:rPr>
-        <w:t>created: the Intuitions about Controllability and Accessibility of Thoughts scales). In cases where a measure was previously published, its psychometric properties had been examined to at least some extent, with one exception (i.e., the Bayesian Racism Scale</w:t>
-      </w:r>
-      <w:r>
-        <w:t xml:space="preserve">, </w:t>
-      </w:r>
-      <w:r>
-        <w:rPr>
-          <w:color w:val="000000"/>
-        </w:rPr>
-        <w:t xml:space="preserve">which has been used to make theoretical conclusions without a published validation study: Uhlmann et al., </w:t>
-      </w:r>
-      <w:r>
-        <w:rPr>
-          <w:color w:val="000000"/>
-        </w:rPr>
-        <w:t xml:space="preserve">2010). Overall, the </w:t>
+        <w:t xml:space="preserve">Fifteen </w:t>
       </w:r>
       <w:r>
         <w:rPr>
@@ -6923,140 +6954,76 @@
         <w:rPr>
           <w:color w:val="000000"/>
         </w:rPr>
-        <w:t xml:space="preserve"> employed between 6 and 44 items (</w:t>
-      </w:r>
-      <w:r>
-        <w:rPr>
-          <w:i/>
-          <w:color w:val="000000"/>
-        </w:rPr>
-        <w:t>M</w:t>
-      </w:r>
-      <w:r>
-        <w:rPr>
-          <w:color w:val="000000"/>
-        </w:rPr>
-        <w:t xml:space="preserve"> = 19.5, </w:t>
-      </w:r>
-      <w:r>
-        <w:rPr>
-          <w:i/>
-          <w:color w:val="000000"/>
-        </w:rPr>
-        <w:t>SD</w:t>
-      </w:r>
-      <w:r>
-        <w:rPr>
-          <w:color w:val="000000"/>
-        </w:rPr>
-        <w:t xml:space="preserve"> = 11.8), and between 1 and 5 subscales (</w:t>
-      </w:r>
-      <w:r>
-        <w:rPr>
-          <w:i/>
-          <w:color w:val="000000"/>
-        </w:rPr>
-        <w:t>M</w:t>
-      </w:r>
-      <w:r>
-        <w:rPr>
-          <w:color w:val="000000"/>
-        </w:rPr>
-        <w:t xml:space="preserve"> = 1.7, </w:t>
-      </w:r>
-      <w:r>
-        <w:rPr>
-          <w:i/>
-          <w:color w:val="000000"/>
-        </w:rPr>
-        <w:t>SD</w:t>
-      </w:r>
-      <w:r>
-        <w:rPr>
-          <w:color w:val="000000"/>
-        </w:rPr>
-        <w:t xml:space="preserve"> = 1.4). All</w:t>
-      </w:r>
-      <w:r>
-        <w:rPr>
-          <w:color w:val="000000"/>
-        </w:rPr>
-        <w:t xml:space="preserve"> scales employed the same response format, a Likert scale ranging from 1 (</w:t>
-      </w:r>
-      <w:r>
-        <w:rPr>
-          <w:i/>
-          <w:color w:val="000000"/>
-        </w:rPr>
-        <w:t>strongly disagree</w:t>
-      </w:r>
-      <w:r>
-        <w:rPr>
-          <w:color w:val="000000"/>
-        </w:rPr>
-        <w:t>) to 6 (</w:t>
-      </w:r>
-      <w:r>
-        <w:rPr>
-          <w:i/>
-          <w:color w:val="000000"/>
-        </w:rPr>
-        <w:t>strongly agree</w:t>
-      </w:r>
-      <w:r>
-        <w:rPr>
-          <w:color w:val="000000"/>
-        </w:rPr>
-        <w:t xml:space="preserve">), which, in some cases, differed from the measure’s original response format. Note that in cases where more significant modifications were made (i.e., from a dichotomous to Likert response format), this was carried out based on the recommendations of research elsewhere in the literature (Dalbert et al., 2001; Stöber, Dette, &amp; Musch, 2002). A minority of items in several measures was also subject to wording adjustments to make them more appropriate for a general rather than student </w:t>
-      </w:r>
-      <w:r>
-        <w:rPr>
-          <w:color w:val="000000"/>
-        </w:rPr>
-        <w:t>sample (see Supplementary Materials on OSF</w:t>
-      </w:r>
-      <w:r>
-        <w:rPr>
-          <w:color w:val="000000"/>
-        </w:rPr>
-        <w:t>:</w:t>
-      </w:r>
-      <w:r>
-        <w:rPr>
-          <w:color w:val="000000"/>
-        </w:rPr>
-        <w:t xml:space="preserve"> </w:t>
-      </w:r>
-      <w:hyperlink r:id="rId7">
-        <w:r>
-          <w:rPr>
-            <w:color w:val="000000"/>
-          </w:rPr>
-          <w:t>osf.io/23rzk</w:t>
-        </w:r>
-      </w:hyperlink>
-      <w:r>
-        <w:rPr>
-          <w:color w:val="000000"/>
-        </w:rPr>
-        <w:t>).</w:t>
-      </w:r>
-      <w:r>
-        <w:rPr>
-          <w:color w:val="000000"/>
-        </w:rPr>
-        <w:t xml:space="preserve"> </w:t>
-      </w:r>
-    </w:p>
-    <w:p>
-      <w:pPr>
-        <w:pStyle w:val="Heading1"/>
-      </w:pPr>
-      <w:bookmarkStart w:id="6" w:name="_tyjcwt" w:colFirst="0" w:colLast="0"/>
-      <w:bookmarkEnd w:id="6"/>
-      <w:r>
-        <w:lastRenderedPageBreak/>
-        <w:t>Procedure</w:t>
+        <w:t xml:space="preserve"> were selected for inclusion in this study based on availability in the </w:t>
+      </w:r>
+      <w:r>
+        <w:t>AIID</w:t>
+      </w:r>
+      <w:r>
+        <w:rPr>
+          <w:color w:val="000000"/>
+        </w:rPr>
+        <w:t xml:space="preserve"> dataset</w:t>
+      </w:r>
+      <w:r>
+        <w:rPr>
+          <w:color w:val="000000"/>
+        </w:rPr>
+        <w:t>. Five of the</w:t>
+      </w:r>
+      <w:r>
+        <w:rPr>
+          <w:color w:val="000000"/>
+        </w:rPr>
+        <w:t>se</w:t>
+      </w:r>
+      <w:r>
+        <w:rPr>
+          <w:color w:val="000000"/>
+        </w:rPr>
+        <w:t xml:space="preserve"> with a larger number of items were subdivided into two parts and delivered between participants due to time constraints on the Project Implicit site</w:t>
+      </w:r>
+      <w:r>
+        <w:rPr>
+          <w:color w:val="000000"/>
+        </w:rPr>
+        <w:t xml:space="preserve"> (as noted below)</w:t>
+      </w:r>
+      <w:r>
+        <w:rPr>
+          <w:color w:val="000000"/>
+        </w:rPr>
+        <w:t xml:space="preserve">. This resulted in </w:t>
+      </w:r>
+      <w:r>
+        <w:rPr>
+          <w:color w:val="000000"/>
+        </w:rPr>
+        <w:t xml:space="preserve">participants </w:t>
+      </w:r>
+      <w:r>
+        <w:rPr>
+          <w:color w:val="000000"/>
+        </w:rPr>
+        <w:t xml:space="preserve">being assigned to one of </w:t>
+      </w:r>
+      <w:r>
+        <w:rPr>
+          <w:color w:val="000000"/>
+        </w:rPr>
+        <w:t xml:space="preserve">20 </w:t>
+      </w:r>
+      <w:r>
+        <w:rPr>
+          <w:color w:val="000000"/>
+        </w:rPr>
+        <w:t>different questionnaires</w:t>
+      </w:r>
+      <w:r>
+        <w:rPr>
+          <w:color w:val="000000"/>
+        </w:rPr>
+        <w:t xml:space="preserve">: the Balanced Inventory of Desirable Responding (Version 6: Paulhus, 1988; cited in Robinson, Shaver, &amp; Wrightsman, 1991, split into Impression Management and Self Deception subscales), Bayesian Racism Scale (Uhlmann, 2002; Uhlmann, Brescoll, &amp; Machery, 2010), Belief in a Just World (General Just World subscale: Dalbert, Lipkus, Sallay, &amp; Goch, 2001), Big Five Inventory (John &amp; Srivastava, 1999; split into extraversion, conscientiousness &amp; neuroticism vs. agreeableness &amp; openness subscales), Humanitarianism-Egalitarianism Scale (Katz &amp; Hass, 1988), Intuitions About Controllability and Awareness of Thoughts for Others (Nosek, 2002; split into self and others subscales), Need for Cognition (Cacioppo, Petty, &amp; Kao, 1984). Need for Cognitive Closure (Webster &amp; Kruglanski, 1994; split into order &amp; ambiguity vs. predictability, decisiveness, &amp; closed-mindedness subscales), Personal Need for Structure Scale (Neuberg &amp; Newsom, 1993), Protestant Ethic Scale (Katz &amp; Hass, 1988), Right-Wing Authoritarianism Scale (Altemeyer, 1981), Rosenberg Self-Esteem Scale (Rosenberg, 1965), Self-Monitoring Scale (Snyder, 1987), Social Dominance Orientation (scale number 4: Pratto, Sidanius, Stallworth, &amp; Malle, 1994), and Spheres of Control Battery (Paulhus, 1983; split into interpersonal control vs. personal efficacy subscales). </w:t>
       </w:r>
     </w:p>
     <w:p>
@@ -7078,52 +7045,183 @@
         <w:rPr>
           <w:color w:val="000000"/>
         </w:rPr>
-        <w:t xml:space="preserve">In what follows we provide a brief overview of the </w:t>
-      </w:r>
-      <w:r>
-        <w:t>AIID</w:t>
-      </w:r>
-      <w:r>
-        <w:rPr>
-          <w:color w:val="000000"/>
-        </w:rPr>
-        <w:t xml:space="preserve"> study (for a more detailed description see Hussey et al., 201</w:t>
-      </w:r>
-      <w:r>
-        <w:t>9</w:t>
-      </w:r>
-      <w:r>
-        <w:rPr>
-          <w:color w:val="000000"/>
-        </w:rPr>
-        <w:t xml:space="preserve">). Prior to the study participants navigated to the Project Implicit research website on their own accord, created a unique login name and password, and provided demographic information. Those assigned to the </w:t>
-      </w:r>
-      <w:r>
-        <w:t xml:space="preserve">AIID </w:t>
-      </w:r>
-      <w:r>
-        <w:rPr>
-          <w:color w:val="000000"/>
-        </w:rPr>
-        <w:t>study then provided informed consent, and completed one Implicit Association Test (Greenwald, McGhee, &amp; Schwartz, 1998) and a subset of self-report measures from a battery which asked about the same attitude domain as probed in the IAT. Both IAT and self-report measures centered on one of 95 attitude domains. Each domain consisted of two concept categories that were related to either social groups, political ideologies, preferences, or popular concepts from the wider culture (e.g., African-Americans vs. European</w:t>
-      </w:r>
-      <w:r>
-        <w:t>-</w:t>
-      </w:r>
-      <w:r>
-        <w:rPr>
-          <w:color w:val="000000"/>
-        </w:rPr>
-        <w:t xml:space="preserve">Americans, Democrats vs. Republicans, Coffee vs. Tea, </w:t>
-      </w:r>
-      <w:r>
-        <w:t>or</w:t>
-      </w:r>
-      <w:r>
-        <w:rPr>
-          <w:color w:val="000000"/>
-        </w:rPr>
-        <w:t xml:space="preserve"> Lord of the Rings vs. Harry Potter). Following the IAT and self-reported ratings, participants were randomly assigned to complete one of the twenty individual difference self-report measures. </w:t>
+        <w:t xml:space="preserve">Fourteen of these questionnaires </w:t>
+      </w:r>
+      <w:r>
+        <w:rPr>
+          <w:color w:val="000000"/>
+        </w:rPr>
+        <w:t xml:space="preserve">have previously been employed in a published article or book chapter, whereas one </w:t>
+      </w:r>
+      <w:r>
+        <w:t>had</w:t>
+      </w:r>
+      <w:r>
+        <w:rPr>
+          <w:color w:val="000000"/>
+        </w:rPr>
+        <w:t xml:space="preserve"> not (i.e., it was author</w:t>
+      </w:r>
+      <w:r>
+        <w:t xml:space="preserve"> </w:t>
+      </w:r>
+      <w:r>
+        <w:rPr>
+          <w:color w:val="000000"/>
+        </w:rPr>
+        <w:t xml:space="preserve">created: the Intuitions about Controllability and Accessibility of Thoughts scales). In cases where a measure was previously published, its </w:t>
+      </w:r>
+      <w:r>
+        <w:rPr>
+          <w:color w:val="000000"/>
+        </w:rPr>
+        <w:lastRenderedPageBreak/>
+        <w:t>psychometric properties had been examined to at least some extent, with one exception (i.e., the Bayesian Racism Scale</w:t>
+      </w:r>
+      <w:r>
+        <w:t xml:space="preserve">, </w:t>
+      </w:r>
+      <w:r>
+        <w:rPr>
+          <w:color w:val="000000"/>
+        </w:rPr>
+        <w:t xml:space="preserve">which has been used to make theoretical conclusions without a published validation study: Uhlmann et al., </w:t>
+      </w:r>
+      <w:r>
+        <w:rPr>
+          <w:color w:val="000000"/>
+        </w:rPr>
+        <w:t xml:space="preserve">2010). Overall, the </w:t>
+      </w:r>
+      <w:r>
+        <w:rPr>
+          <w:color w:val="000000"/>
+        </w:rPr>
+        <w:t>questionnaires</w:t>
+      </w:r>
+      <w:r>
+        <w:rPr>
+          <w:color w:val="000000"/>
+        </w:rPr>
+        <w:t xml:space="preserve"> employed between 6 and 44 items (</w:t>
+      </w:r>
+      <w:r>
+        <w:rPr>
+          <w:i/>
+          <w:color w:val="000000"/>
+        </w:rPr>
+        <w:t>M</w:t>
+      </w:r>
+      <w:r>
+        <w:rPr>
+          <w:color w:val="000000"/>
+        </w:rPr>
+        <w:t xml:space="preserve"> = 19.5, </w:t>
+      </w:r>
+      <w:r>
+        <w:rPr>
+          <w:i/>
+          <w:color w:val="000000"/>
+        </w:rPr>
+        <w:t>SD</w:t>
+      </w:r>
+      <w:r>
+        <w:rPr>
+          <w:color w:val="000000"/>
+        </w:rPr>
+        <w:t xml:space="preserve"> = 11.8), and between 1 and 5 subscales (</w:t>
+      </w:r>
+      <w:r>
+        <w:rPr>
+          <w:i/>
+          <w:color w:val="000000"/>
+        </w:rPr>
+        <w:t>M</w:t>
+      </w:r>
+      <w:r>
+        <w:rPr>
+          <w:color w:val="000000"/>
+        </w:rPr>
+        <w:t xml:space="preserve"> = 1.7, </w:t>
+      </w:r>
+      <w:r>
+        <w:rPr>
+          <w:i/>
+          <w:color w:val="000000"/>
+        </w:rPr>
+        <w:t>SD</w:t>
+      </w:r>
+      <w:r>
+        <w:rPr>
+          <w:color w:val="000000"/>
+        </w:rPr>
+        <w:t xml:space="preserve"> = 1.4). All</w:t>
+      </w:r>
+      <w:r>
+        <w:rPr>
+          <w:color w:val="000000"/>
+        </w:rPr>
+        <w:t xml:space="preserve"> scales employed the same response format, a Likert scale ranging from 1 (</w:t>
+      </w:r>
+      <w:r>
+        <w:rPr>
+          <w:i/>
+          <w:color w:val="000000"/>
+        </w:rPr>
+        <w:t>strongly disagree</w:t>
+      </w:r>
+      <w:r>
+        <w:rPr>
+          <w:color w:val="000000"/>
+        </w:rPr>
+        <w:t>) to 6 (</w:t>
+      </w:r>
+      <w:r>
+        <w:rPr>
+          <w:i/>
+          <w:color w:val="000000"/>
+        </w:rPr>
+        <w:t>strongly agree</w:t>
+      </w:r>
+      <w:r>
+        <w:rPr>
+          <w:color w:val="000000"/>
+        </w:rPr>
+        <w:t xml:space="preserve">), which, in some cases, differed from the measure’s original response format. Note that in cases where more significant modifications were made (i.e., from a dichotomous to Likert response format), this was carried out based on the recommendations of research elsewhere in the literature (Dalbert et al., 2001; Stöber, Dette, &amp; Musch, 2002). A minority of items in several measures was also subject to wording adjustments to make them more appropriate for a general rather than student </w:t>
+      </w:r>
+      <w:r>
+        <w:rPr>
+          <w:color w:val="000000"/>
+        </w:rPr>
+        <w:t>sample (se</w:t>
+      </w:r>
+      <w:r>
+        <w:rPr>
+          <w:color w:val="000000"/>
+        </w:rPr>
+        <w:t>e Supplementary Materials</w:t>
+      </w:r>
+      <w:r>
+        <w:rPr>
+          <w:color w:val="000000"/>
+        </w:rPr>
+        <w:t>).</w:t>
+      </w:r>
+      <w:r>
+        <w:rPr>
+          <w:color w:val="000000"/>
+        </w:rPr>
+        <w:t xml:space="preserve"> </w:t>
+      </w:r>
+    </w:p>
+    <w:p>
+      <w:pPr>
+        <w:pStyle w:val="Heading1"/>
+      </w:pPr>
+      <w:bookmarkStart w:id="6" w:name="_tyjcwt" w:colFirst="0" w:colLast="0"/>
+      <w:bookmarkEnd w:id="6"/>
+      <w:r>
+        <w:t>Procedure</w:t>
       </w:r>
     </w:p>
     <w:p>
@@ -7145,7 +7243,7 @@
         <w:rPr>
           <w:color w:val="000000"/>
         </w:rPr>
-        <w:t xml:space="preserve">In the current study we only made use of data from the demographics questionnaire (age, gender, and English fluency) and individual difference measures. Given that people only completed a small subset of the total available measures in any one session, repeat participation in the </w:t>
+        <w:t xml:space="preserve">In what follows we provide a brief overview of the </w:t>
       </w:r>
       <w:r>
         <w:t>AIID</w:t>
@@ -7154,34 +7252,50 @@
         <w:rPr>
           <w:color w:val="000000"/>
         </w:rPr>
-        <w:t xml:space="preserve"> study was allowed. No restrictions were placed on the time between experimental sessions (i.e., individuals could compete one session immediately after another or up to several years apart). </w:t>
-      </w:r>
-      <w:r>
-        <w:rPr>
-          <w:color w:val="000000"/>
-        </w:rPr>
-        <w:t xml:space="preserve">In order to maintain a consistent analytic strategy, we analyzed each questionnaire’s subscales separately. This is consistent with past use of these questionnaires’ in the almost all cases. In what follows, we refer to these subscales as ‘scales’ for convenience. </w:t>
-      </w:r>
-    </w:p>
-    <w:p>
-      <w:pPr>
-        <w:pStyle w:val="Heading1"/>
-      </w:pPr>
-      <w:bookmarkStart w:id="7" w:name="_3dy6vkm" w:colFirst="0" w:colLast="0"/>
-      <w:bookmarkEnd w:id="7"/>
-      <w:r>
+        <w:t xml:space="preserve"> study (for a more detailed description see Hussey et al., 201</w:t>
+      </w:r>
+      <w:r>
+        <w:t>9</w:t>
+      </w:r>
+      <w:r>
+        <w:rPr>
+          <w:color w:val="000000"/>
+        </w:rPr>
+        <w:t xml:space="preserve">). Prior to the study participants navigated to the Project Implicit research website on their own accord, created a unique login name and password, and provided demographic information. Those assigned to the </w:t>
+      </w:r>
+      <w:r>
+        <w:t xml:space="preserve">AIID </w:t>
+      </w:r>
+      <w:r>
+        <w:rPr>
+          <w:color w:val="000000"/>
+        </w:rPr>
+        <w:t>study then provided informed consent, and completed one Implicit Association Test (Greenwald, McGhee, &amp; Schwartz, 1998) and a subset of self-report measures from a battery which asked about the same attitude domain as probed in the IAT. Both IAT and self-report measures centered on one of 95 attitude domains. Each domain consisted of two concept categories that were related to either social groups, political ideologies, preferences, or popular concepts from the wider culture (e.g., African-Americans vs. European</w:t>
+      </w:r>
+      <w:r>
+        <w:t>-</w:t>
+      </w:r>
+      <w:r>
+        <w:rPr>
+          <w:color w:val="000000"/>
+        </w:rPr>
+        <w:t xml:space="preserve">Americans, Democrats vs. Republicans, Coffee vs. Tea, </w:t>
+      </w:r>
+      <w:r>
+        <w:t>or</w:t>
+      </w:r>
+      <w:r>
+        <w:rPr>
+          <w:color w:val="000000"/>
+        </w:rPr>
+        <w:t xml:space="preserve"> Lord of the </w:t>
+      </w:r>
+      <w:r>
+        <w:rPr>
+          <w:color w:val="000000"/>
+        </w:rPr>
         <w:lastRenderedPageBreak/>
-        <w:t>Results</w:t>
-      </w:r>
-    </w:p>
-    <w:p>
-      <w:pPr>
-        <w:pStyle w:val="Heading2"/>
-      </w:pPr>
-      <w:bookmarkStart w:id="8" w:name="_1t3h5sf" w:colFirst="0" w:colLast="0"/>
-      <w:bookmarkEnd w:id="8"/>
-      <w:r>
-        <w:t xml:space="preserve">Data Preparation </w:t>
+        <w:t xml:space="preserve">Rings vs. Harry Potter). Following the IAT and self-reported ratings, participants were randomly assigned to complete one of the twenty individual difference self-report measures. </w:t>
       </w:r>
     </w:p>
     <w:p>
@@ -7203,29 +7317,42 @@
         <w:rPr>
           <w:color w:val="000000"/>
         </w:rPr>
-        <w:t xml:space="preserve">Analyses were conducted on data obtained from the first experimental session in which a participant completed a given </w:t>
-      </w:r>
-      <w:r>
-        <w:rPr>
-          <w:color w:val="000000"/>
-        </w:rPr>
-        <w:t>questionnaire</w:t>
-      </w:r>
-      <w:r>
-        <w:rPr>
-          <w:color w:val="000000"/>
-        </w:rPr>
-        <w:t>, with the exception of test-retest reliability, which involved the first two sessions. Reverse scoring of items was conducted according to the recommendations of each scale’s original publication.</w:t>
+        <w:t xml:space="preserve">In the current study we only made use of data from the demographics questionnaire (age, gender, and English fluency) and individual difference measures. Given that people only completed a small subset of the total available measures in any one session, repeat participation in the </w:t>
+      </w:r>
+      <w:r>
+        <w:t>AIID</w:t>
+      </w:r>
+      <w:r>
+        <w:rPr>
+          <w:color w:val="000000"/>
+        </w:rPr>
+        <w:t xml:space="preserve"> study was allowed. No restrictions were placed on the time between experimental sessions (i.e., individuals could compete one session immediately after another or up to several years apart). </w:t>
+      </w:r>
+      <w:r>
+        <w:rPr>
+          <w:color w:val="000000"/>
+        </w:rPr>
+        <w:t xml:space="preserve">In order to maintain a consistent analytic strategy, we analyzed each questionnaire’s subscales separately. This is consistent with past use of these questionnaires’ in the almost all cases. In what follows, we refer to these subscales as ‘scales’ for convenience. </w:t>
+      </w:r>
+    </w:p>
+    <w:p>
+      <w:pPr>
+        <w:pStyle w:val="Heading1"/>
+      </w:pPr>
+      <w:bookmarkStart w:id="7" w:name="_3dy6vkm" w:colFirst="0" w:colLast="0"/>
+      <w:bookmarkEnd w:id="7"/>
+      <w:r>
+        <w:t>Results</w:t>
       </w:r>
     </w:p>
     <w:p>
       <w:pPr>
         <w:pStyle w:val="Heading2"/>
       </w:pPr>
-      <w:bookmarkStart w:id="9" w:name="_4d34og8" w:colFirst="0" w:colLast="0"/>
-      <w:bookmarkEnd w:id="9"/>
-      <w:r>
-        <w:t>Analytic Strategy</w:t>
+      <w:bookmarkStart w:id="8" w:name="_1t3h5sf" w:colFirst="0" w:colLast="0"/>
+      <w:bookmarkEnd w:id="8"/>
+      <w:r>
+        <w:t xml:space="preserve">Data Preparation </w:t>
       </w:r>
     </w:p>
     <w:p>
@@ -7241,6 +7368,50 @@
         <w:jc w:val="both"/>
         <w:rPr>
           <w:color w:val="000000"/>
+        </w:rPr>
+      </w:pPr>
+      <w:r>
+        <w:rPr>
+          <w:color w:val="000000"/>
+        </w:rPr>
+        <w:t xml:space="preserve">Analyses were conducted on data obtained from the first experimental session in which a participant completed a given </w:t>
+      </w:r>
+      <w:r>
+        <w:rPr>
+          <w:color w:val="000000"/>
+        </w:rPr>
+        <w:t>questionnaire</w:t>
+      </w:r>
+      <w:r>
+        <w:rPr>
+          <w:color w:val="000000"/>
+        </w:rPr>
+        <w:t>, with the exception of test-retest reliability, which involved the first two sessions. Reverse scoring of items was conducted according to the recommendations of each scale’s original publication.</w:t>
+      </w:r>
+    </w:p>
+    <w:p>
+      <w:pPr>
+        <w:pStyle w:val="Heading2"/>
+      </w:pPr>
+      <w:bookmarkStart w:id="9" w:name="_4d34og8" w:colFirst="0" w:colLast="0"/>
+      <w:bookmarkEnd w:id="9"/>
+      <w:r>
+        <w:t>Analytic Strategy</w:t>
+      </w:r>
+    </w:p>
+    <w:p>
+      <w:pPr>
+        <w:pStyle w:val="Normal1"/>
+        <w:pBdr>
+          <w:top w:val="nil"/>
+          <w:left w:val="nil"/>
+          <w:bottom w:val="nil"/>
+          <w:right w:val="nil"/>
+          <w:between w:val="nil"/>
+        </w:pBdr>
+        <w:jc w:val="both"/>
+        <w:rPr>
+          <w:color w:val="000000"/>
           <w:highlight w:val="yellow"/>
           <w:lang w:val="en-IE"/>
         </w:rPr>
@@ -7255,7 +7426,14 @@
         <w:rPr>
           <w:color w:val="000000"/>
         </w:rPr>
-        <w:t>via the case removal and quantile method using 1000 resamples, and were implemented using the R package</w:t>
+        <w:t xml:space="preserve">via the case removal and quantile method using 1000 resamples, and were </w:t>
+      </w:r>
+      <w:r>
+        <w:rPr>
+          <w:color w:val="000000"/>
+        </w:rPr>
+        <w:lastRenderedPageBreak/>
+        <w:t>implemented using the R package</w:t>
       </w:r>
       <w:r>
         <w:rPr>
@@ -7312,45 +7490,6 @@
           <w:lang w:val="en-IE"/>
         </w:rPr>
         <w:t xml:space="preserve">Henry &amp; Wickham, 2019). </w:t>
-      </w:r>
-      <w:r>
-        <w:rPr>
-          <w:color w:val="000000"/>
-        </w:rPr>
-        <w:t>All code</w:t>
-      </w:r>
-      <w:r>
-        <w:rPr>
-          <w:color w:val="000000"/>
-        </w:rPr>
-        <w:t xml:space="preserve"> and data to reproduce our analyses is available on the Open Science Framework (</w:t>
-      </w:r>
-      <w:r>
-        <w:fldChar w:fldCharType="begin"/>
-      </w:r>
-      <w:r>
-        <w:instrText xml:space="preserve"> HYPERLINK "https://osf.io/23rzk" \h </w:instrText>
-      </w:r>
-      <w:r>
-        <w:fldChar w:fldCharType="separate"/>
-      </w:r>
-      <w:r>
-        <w:rPr>
-          <w:color w:val="000000"/>
-        </w:rPr>
-        <w:t>osf.io/23rzk</w:t>
-      </w:r>
-      <w:r>
-        <w:rPr>
-          <w:color w:val="000000"/>
-        </w:rPr>
-        <w:fldChar w:fldCharType="end"/>
-      </w:r>
-      <w:r>
-        <w:rPr>
-          <w:color w:val="000000"/>
-        </w:rPr>
-        <w:t>).</w:t>
       </w:r>
     </w:p>
     <w:p>
@@ -7372,11 +7511,7 @@
         <w:t>Mullen, Gothe, &amp; McAuley, 2013; Salerno, Ingoglia, &amp; Lo Coco, 2017; Supple, Su, Plunkett, Peterson, &amp; Bush, 2013; Tomas &amp; Oliver, 1999</w:t>
       </w:r>
       <w:r>
-        <w:t xml:space="preserve">) or has of yet received no scrutiny </w:t>
-      </w:r>
-      <w:r>
-        <w:lastRenderedPageBreak/>
-        <w:t xml:space="preserve">(e.g., the Bayesian Racism Scale). As such, the choice to employ alternative models would represent exploratory or weakly informed model choices, comparisons among which would detract from our primary research question. Third, most researchers who use these scales simply calculate sum scores and rely on these in their subsequent analyses. In doing so, they are tacitly endorsing simple measurement models with no cross-loadings or method </w:t>
+        <w:t xml:space="preserve">) or has of yet received no scrutiny (e.g., the Bayesian Racism Scale). As such, the choice to employ alternative models would represent exploratory or weakly informed model choices, comparisons among which would detract from our primary research question. Third, most researchers who use these scales simply calculate sum scores and rely on these in their subsequent analyses. In doing so, they are tacitly endorsing simple measurement models with no cross-loadings or method </w:t>
       </w:r>
       <w:r>
         <w:t>factors (Rose, Wagner, Mayer, &amp; Nagengast, 2019). By adopting similar assumptions here, our findi</w:t>
@@ -7437,7 +7572,14 @@
         <w:rPr>
           <w:color w:val="000000"/>
         </w:rPr>
-        <w:t xml:space="preserve">Vandenberg &amp; Lance, 2000). Nonetheless, the decision to employ a scale or not in a future study is arguably a dichotomous decision, and therefore binary recommendations are therefore useful in many cases. This is particularly the case for researchers who do not have a background in psychometrics and want to know whether a scale is sufficiently valid or not for use based on others’ expertise. We therefore apply common and recommended cutoff values to all metrics in order to summarize and compare the relative validity of different scales and across different dimensions. </w:t>
+        <w:t xml:space="preserve">Vandenberg &amp; Lance, 2000). Nonetheless, the decision to employ a scale or not in a future study is arguably a dichotomous decision, and therefore binary recommendations are therefore useful in many cases. This is particularly the case for researchers who do not have a background in psychometrics and want to know whether a scale is sufficiently </w:t>
+      </w:r>
+      <w:r>
+        <w:rPr>
+          <w:color w:val="000000"/>
+        </w:rPr>
+        <w:lastRenderedPageBreak/>
+        <w:t xml:space="preserve">valid or not for use based on others’ expertise. We therefore apply common and recommended cutoff values to all metrics in order to summarize and compare the relative validity of different scales and across different dimensions. </w:t>
       </w:r>
     </w:p>
     <w:p>
@@ -7529,14 +7671,7 @@
         <w:rPr>
           <w:color w:val="000000"/>
         </w:rPr>
-        <w:t xml:space="preserve"> provides a metric of factor saturation, or the proportion of variance that is attributable to a </w:t>
-      </w:r>
-      <w:r>
-        <w:rPr>
-          <w:color w:val="000000"/>
-        </w:rPr>
-        <w:lastRenderedPageBreak/>
-        <w:t xml:space="preserve">measure’s primary factor (rather than additional factors or method factors; see Revelle &amp; Condon, 2018). </w:t>
+        <w:t xml:space="preserve"> provides a metric of factor saturation, or the proportion of variance that is attributable to a measure’s primary factor (rather than additional factors or method factors; see Revelle &amp; Condon, 2018). </w:t>
       </w:r>
       <w:r>
         <w:rPr>
@@ -7742,7 +7877,14 @@
         <w:rPr>
           <w:color w:val="000000"/>
         </w:rPr>
-        <w:t xml:space="preserve">). First, confirmatory factor structure models for each scale were defined using </w:t>
+        <w:t xml:space="preserve">). First, confirmatory factor structure models for </w:t>
+      </w:r>
+      <w:r>
+        <w:rPr>
+          <w:color w:val="000000"/>
+        </w:rPr>
+        <w:lastRenderedPageBreak/>
+        <w:t xml:space="preserve">each scale were defined using </w:t>
       </w:r>
       <w:r>
         <w:rPr>
@@ -7899,14 +8041,7 @@
         <w:rPr>
           <w:color w:val="000000"/>
         </w:rPr>
-        <w:t xml:space="preserve">ikelihood method (Li, 2016). Refitting </w:t>
-      </w:r>
-      <w:r>
-        <w:rPr>
-          <w:color w:val="000000"/>
-        </w:rPr>
-        <w:lastRenderedPageBreak/>
-        <w:t xml:space="preserve">the models using the </w:t>
+        <w:t xml:space="preserve">ikelihood method (Li, 2016). Refitting the models using the </w:t>
       </w:r>
       <w:r>
         <w:t>M</w:t>
@@ -7993,7 +8128,15 @@
           <w:rFonts w:eastAsia="Gungsuh"/>
           <w:color w:val="000000"/>
         </w:rPr>
-        <w:t xml:space="preserve">I), and Root Mean Square Error of Approximation (RMSEA and its 95% confidence intervals). For decision-making purposes regarding model fit, we employed the cutoffs suggested by Hu and Bentler (1999: i.e., CFI ≥ 0.95, TLI ≥ 0.95, RMSEA ≤ 0.06, SRMR ≤ 0.09). Hu and Bentler argue that model fit decisions on the basis of two fit indices lower the combined rate of Type I and Type II errors relative to methods based on a single index. Specifically, they recommend </w:t>
+        <w:t xml:space="preserve">I), and Root Mean Square Error of Approximation (RMSEA and its 95% confidence intervals). For decision-making purposes regarding model fit, we employed the cutoffs suggested by Hu and Bentler (1999: i.e., CFI ≥ 0.95, TLI ≥ 0.95, RMSEA ≤ 0.06, SRMR ≤ 0.09). Hu and Bentler argue that model fit decisions on the basis of two fit indices lower the combined rate of Type I and Type II errors relative to methods based on a single index. </w:t>
+      </w:r>
+      <w:r>
+        <w:rPr>
+          <w:rFonts w:eastAsia="Gungsuh"/>
+          <w:color w:val="000000"/>
+        </w:rPr>
+        <w:lastRenderedPageBreak/>
+        <w:t xml:space="preserve">Specifically, they recommend </w:t>
       </w:r>
       <w:r>
         <w:t>that</w:t>
@@ -8115,98 +8258,101 @@
           <w:b/>
           <w:color w:val="000000"/>
         </w:rPr>
+        <w:t>Measurement invariance.</w:t>
+      </w:r>
+      <w:r>
+        <w:rPr>
+          <w:color w:val="000000"/>
+        </w:rPr>
+        <w:t xml:space="preserve"> A scale’s capacity to measure the same construct </w:t>
+      </w:r>
+      <w:r>
+        <w:t xml:space="preserve">in a comparable way </w:t>
+      </w:r>
+      <w:r>
+        <w:rPr>
+          <w:color w:val="000000"/>
+        </w:rPr>
+        <w:t xml:space="preserve">between populations or contexts typically involves three component tests: (1) configural invariance (i.e., equivalence of model form: does the unconstrained model provide adequate fit in </w:t>
+      </w:r>
+      <w:r>
+        <w:t xml:space="preserve">each of the </w:t>
+      </w:r>
+      <w:r>
+        <w:rPr>
+          <w:color w:val="000000"/>
+        </w:rPr>
+        <w:t>group</w:t>
+      </w:r>
+      <w:r>
+        <w:t>s</w:t>
+      </w:r>
+      <w:r>
+        <w:rPr>
+          <w:color w:val="000000"/>
+        </w:rPr>
+        <w:t>), (2) metric invariance (</w:t>
+      </w:r>
+      <w:r>
+        <w:t xml:space="preserve">or </w:t>
+      </w:r>
+      <w:r>
+        <w:rPr>
+          <w:color w:val="000000"/>
+        </w:rPr>
+        <w:t>weak factorial</w:t>
+      </w:r>
+      <w:r>
+        <w:t xml:space="preserve"> invariance; i.e., equivalence of factor loadings</w:t>
+      </w:r>
+      <w:r>
+        <w:rPr>
+          <w:color w:val="000000"/>
+        </w:rPr>
+        <w:t>), and (3) scalar invariance (</w:t>
+      </w:r>
+      <w:r>
+        <w:t>or strong factorial invariance; i.e., equivalence of item intercepts or thresholds; Putnick &amp; Bornstein, 2016</w:t>
+      </w:r>
+      <w:r>
+        <w:rPr>
+          <w:color w:val="000000"/>
+        </w:rPr>
+        <w:t>). These are</w:t>
+      </w:r>
+      <w:r>
+        <w:t xml:space="preserve"> typically assessed as nested models, whereby the initial measurement model is first fit to each group’s data, a second fit constrains factor loadings to be equivalent, </w:t>
+      </w:r>
+      <w:r>
+        <w:rPr>
+          <w:color w:val="000000"/>
+        </w:rPr>
+        <w:t xml:space="preserve">and </w:t>
+      </w:r>
+      <w:r>
+        <w:t xml:space="preserve">a third fit constrains item intercepts (or thresholds) to be equivalent. Change in fit metrics between these nested models is then typically used to determine whether each test is passed in sequence. </w:t>
+      </w:r>
+      <w:r>
+        <w:rPr>
+          <w:color w:val="000000"/>
+        </w:rPr>
+        <w:t xml:space="preserve">When a scale passes all three </w:t>
+      </w:r>
+      <w:r>
+        <w:t>tests</w:t>
+      </w:r>
+      <w:r>
+        <w:rPr>
+          <w:color w:val="000000"/>
+        </w:rPr>
+        <w:t xml:space="preserve">, one can conclude that </w:t>
+      </w:r>
+      <w:r>
+        <w:t xml:space="preserve">correlations between scores on the scale and other external variables have equivalent interpretations between the groups. That is, individuals’ observed scores on the scale are likely to measure the same latent variable and in a comparable way </w:t>
+      </w:r>
+      <w:r>
         <w:lastRenderedPageBreak/>
-        <w:t>Measurement invariance.</w:t>
-      </w:r>
-      <w:r>
-        <w:rPr>
-          <w:color w:val="000000"/>
-        </w:rPr>
-        <w:t xml:space="preserve"> A scale’s capacity to measure the same construct </w:t>
-      </w:r>
-      <w:r>
-        <w:t xml:space="preserve">in a comparable way </w:t>
-      </w:r>
-      <w:r>
-        <w:rPr>
-          <w:color w:val="000000"/>
-        </w:rPr>
-        <w:t xml:space="preserve">between populations or contexts typically involves three component tests: (1) configural invariance (i.e., equivalence of model form: does the unconstrained model provide adequate fit in </w:t>
-      </w:r>
-      <w:r>
-        <w:t xml:space="preserve">each of the </w:t>
-      </w:r>
-      <w:r>
-        <w:rPr>
-          <w:color w:val="000000"/>
-        </w:rPr>
-        <w:t>group</w:t>
-      </w:r>
-      <w:r>
-        <w:t>s</w:t>
-      </w:r>
-      <w:r>
-        <w:rPr>
-          <w:color w:val="000000"/>
-        </w:rPr>
-        <w:t>), (2) metric invariance (</w:t>
-      </w:r>
-      <w:r>
-        <w:t xml:space="preserve">or </w:t>
-      </w:r>
-      <w:r>
-        <w:rPr>
-          <w:color w:val="000000"/>
-        </w:rPr>
-        <w:t>weak factorial</w:t>
-      </w:r>
-      <w:r>
-        <w:t xml:space="preserve"> invariance; i.e., equivalence of factor loadings</w:t>
-      </w:r>
-      <w:r>
-        <w:rPr>
-          <w:color w:val="000000"/>
-        </w:rPr>
-        <w:t>), and (3) scalar invariance (</w:t>
-      </w:r>
-      <w:r>
-        <w:t>or strong factorial invariance; i.e., equivalence of item intercepts or thresholds; Putnick &amp; Bornstein, 2016</w:t>
-      </w:r>
-      <w:r>
-        <w:rPr>
-          <w:color w:val="000000"/>
-        </w:rPr>
-        <w:t>). These are</w:t>
-      </w:r>
-      <w:r>
-        <w:t xml:space="preserve"> typically assessed as nested models, whereby the initial measurement model is first fit to each group’s data, a second fit constrains factor loadings to be equivalent, </w:t>
-      </w:r>
-      <w:r>
-        <w:rPr>
-          <w:color w:val="000000"/>
-        </w:rPr>
-        <w:t xml:space="preserve">and </w:t>
-      </w:r>
-      <w:r>
-        <w:t xml:space="preserve">a third fit constrains item intercepts (or thresholds) to be equivalent. Change in fit metrics between these nested models is then typically used to determine whether each test is passed in sequence. </w:t>
-      </w:r>
-      <w:r>
-        <w:rPr>
-          <w:color w:val="000000"/>
-        </w:rPr>
-        <w:t xml:space="preserve">When a scale passes all three </w:t>
-      </w:r>
-      <w:r>
-        <w:t>tests</w:t>
-      </w:r>
-      <w:r>
-        <w:rPr>
-          <w:color w:val="000000"/>
-        </w:rPr>
-        <w:t xml:space="preserve">, one can conclude that </w:t>
-      </w:r>
-      <w:r>
-        <w:t xml:space="preserve">correlations between scores on the scale and other external variables have equivalent interpretations between the groups. That is, individuals’ observed scores on the scale are likely to measure the same latent variable and in a comparable way between the groups. Loosely </w:t>
+        <w:t xml:space="preserve">between the groups. Loosely </w:t>
       </w:r>
       <w:r>
         <w:rPr>
@@ -8276,14 +8422,7 @@
         <w:rPr>
           <w:color w:val="000000"/>
         </w:rPr>
-        <w:t xml:space="preserve">assess measurement invariance between groups that one tacitly assumes should be invariant. For example, many studies recruit adults (e.g., age 18 to 65) and both men and women, but do not seek to make comparisons based </w:t>
-      </w:r>
-      <w:r>
-        <w:rPr>
-          <w:color w:val="000000"/>
-        </w:rPr>
-        <w:lastRenderedPageBreak/>
-        <w:t xml:space="preserve">on either age or gender, or to account for the influence of age or gender within their statistical models. In such cases, the researcher </w:t>
+        <w:t xml:space="preserve">assess measurement invariance between groups that one tacitly assumes should be invariant. For example, many studies recruit adults (e.g., age 18 to 65) and both men and women, but do not seek to make comparisons based on either age or gender, or to account for the influence of age or gender within their statistical models. In such cases, the researcher </w:t>
       </w:r>
       <w:r>
         <w:t xml:space="preserve">implicitly </w:t>
@@ -8396,7 +8535,11 @@
         <w:t xml:space="preserve">his was not suitable here due to the sensitivity of Chi square tests to our large sample sizes. In addition, </w:t>
       </w:r>
       <w:r>
-        <w:t xml:space="preserve">relying exclusively on the significance of Chi square tests has fallen out of favor over time in place of </w:t>
+        <w:t xml:space="preserve">relying exclusively on the significance of Chi square tests has fallen </w:t>
+      </w:r>
+      <w:r>
+        <w:lastRenderedPageBreak/>
+        <w:t xml:space="preserve">out of favor over time in place of </w:t>
       </w:r>
       <w:r>
         <w:rPr>
@@ -8411,14 +8554,7 @@
         <w:rPr>
           <w:color w:val="000000"/>
         </w:rPr>
-        <w:t xml:space="preserve">cutoffs to use (if any). Recommendations range from liberal (Cheung &amp; Rensvold, 2002) to conservative (Meade, Johnson, &amp; Braddy, 2008), and the real-world applicability of these cutoffs is a matter of ongoing debate (Little, 2013). For tests of configural invariance, we elected to employ the same criteria for ‘mixed’ CFA fit employed above (Hu &amp; Bentler, 1999) combined with Chen’s (2007) moderate criteria of meeting both ΔCFI &gt; -.01 &amp; ΔRMSEA &lt; .015 for each of metric and scalar invariance. This two-metric strategy is broadly compatible with the criteria used for CFA and configural invariance fits, as well as being the modal reporting practice </w:t>
-      </w:r>
-      <w:r>
-        <w:rPr>
-          <w:color w:val="000000"/>
-        </w:rPr>
-        <w:lastRenderedPageBreak/>
-        <w:t>according to a recent review (Putnick &amp; Bornstein, 2016). The same estimator was used as in the CFA fits.</w:t>
+        <w:t>cutoffs to use (if any). Recommendations range from liberal (Cheung &amp; Rensvold, 2002) to conservative (Meade, Johnson, &amp; Braddy, 2008), and the real-world applicability of these cutoffs is a matter of ongoing debate (Little, 2013). For tests of configural invariance, we elected to employ the same criteria for ‘mixed’ CFA fit employed above (Hu &amp; Bentler, 1999) combined with Chen’s (2007) moderate criteria of meeting both ΔCFI &gt; -.01 &amp; ΔRMSEA &lt; .015 for each of metric and scalar invariance. This two-metric strategy is broadly compatible with the criteria used for CFA and configural invariance fits, as well as being the modal reporting practice according to a recent review (Putnick &amp; Bornstein, 2016). The same estimator was used as in the CFA fits.</w:t>
       </w:r>
     </w:p>
     <w:p>
@@ -8525,21 +8661,16 @@
         <w:rPr>
           <w:color w:val="000000"/>
         </w:rPr>
-        <w:t>. Full results of the tests of measurement invariance (i.e., each fit index for each test) can be found in the Supplementary Materials (</w:t>
-      </w:r>
-      <w:hyperlink r:id="rId8">
-        <w:r>
-          <w:rPr>
-            <w:color w:val="000000"/>
-          </w:rPr>
-          <w:t>osf.io/23rzk</w:t>
-        </w:r>
-      </w:hyperlink>
-      <w:r>
-        <w:rPr>
-          <w:color w:val="000000"/>
-        </w:rPr>
-        <w:t xml:space="preserve">). Additionally, </w:t>
+        <w:t xml:space="preserve">. Full results of the tests of measurement invariance (i.e., each fit index for each test) can be found in the Supplementary </w:t>
+      </w:r>
+      <w:r>
+        <w:t>Materials. Additionally</w:t>
+      </w:r>
+      <w:r>
+        <w:rPr>
+          <w:color w:val="000000"/>
+        </w:rPr>
+        <w:t xml:space="preserve">, </w:t>
       </w:r>
       <w:r>
         <w:t xml:space="preserve">recent research has also sought to quantify the </w:t>
@@ -8557,6 +8688,7 @@
         <w:t xml:space="preserve">invariance as a continuous variable (e.g., </w:t>
       </w:r>
       <w:r>
+        <w:lastRenderedPageBreak/>
         <w:t>Nye &amp; Drasgow, 2011</w:t>
       </w:r>
       <w:r>
@@ -8605,11 +8737,7 @@
         <w:t>.</w:t>
       </w:r>
       <w:r>
-        <w:t xml:space="preserve">, whether under-reporting represents hidden validity or invalidity). </w:t>
-      </w:r>
-      <w:r>
-        <w:lastRenderedPageBreak/>
-        <w:t xml:space="preserve">This tradeoff between nuance and heuristic value is analogous to the use of </w:t>
+        <w:t xml:space="preserve">, whether under-reporting represents hidden validity or invalidity). This tradeoff between nuance and heuristic value is analogous to the use of </w:t>
       </w:r>
       <w:r>
         <w:rPr>
@@ -43851,7 +43979,6 @@
         <w:ind w:firstLine="0"/>
       </w:pPr>
       <w:r>
-        <w:lastRenderedPageBreak/>
         <w:t>Table 2 (continued)</w:t>
       </w:r>
     </w:p>
@@ -50310,7 +50437,6 @@
         <w:pStyle w:val="Heading1"/>
       </w:pPr>
       <w:r>
-        <w:lastRenderedPageBreak/>
         <w:t>Discussion</w:t>
       </w:r>
     </w:p>
@@ -50542,14 +50668,7 @@
         <w:rPr>
           <w:color w:val="000000"/>
         </w:rPr>
-        <w:t xml:space="preserve"> best of our knowledge, this is the first paper to consider the full range of measures of structural validity, including multiple measures of internal consistency, test-retest reliability, confirmatory factor </w:t>
-      </w:r>
-      <w:r>
-        <w:rPr>
-          <w:color w:val="000000"/>
-        </w:rPr>
-        <w:lastRenderedPageBreak/>
-        <w:t>structure, and measurement invariance, and the first to simultaneously appl</w:t>
+        <w:t xml:space="preserve"> best of our knowledge, this is the first paper to consider the full range of measures of structural validity, including multiple measures of internal consistency, test-retest reliability, confirmatory factor structure, and measurement invariance, and the first to simultaneously appl</w:t>
       </w:r>
       <w:r>
         <w:t>y</w:t>
@@ -50863,11 +50982,7 @@
         <w:t>r</w:t>
       </w:r>
       <w:r>
-        <w:t xml:space="preserve">) the more likely scales are to pass it. This hierarchical or ‘Guttman’ structure among validity metrics can be seen in Figure 1. The correlation between </w:t>
-      </w:r>
-      <w:r>
-        <w:lastRenderedPageBreak/>
-        <w:t xml:space="preserve">failure rates and reporting rates highlights the potential for a general pattern of hidden invalidity </w:t>
+        <w:t xml:space="preserve">) the more likely scales are to pass it. This hierarchical or ‘Guttman’ structure among validity metrics can be seen in Figure 1. The correlation between failure rates and reporting rates highlights the potential for a general pattern of hidden invalidity </w:t>
       </w:r>
       <w:r>
         <w:t>throughout the discipline</w:t>
@@ -51108,7 +51223,6 @@
         <w:jc w:val="both"/>
       </w:pPr>
       <w:r>
-        <w:lastRenderedPageBreak/>
         <w:t xml:space="preserve">To illustrate this idea more clearly, imagine that a researcher sets out to develop a new scale assessing ‘negative automatic thoughts’ within depression. After constructing her scale she attempts to determine how ‘reliable’ it is, calculates Cronbach’s α, and obtains a value of α = .60. As things currently stand, reviewers and users of the scale may comment that this value is problematically low. She may then spend her limited time and resources attempting to improve α so that it tips over the commonly used and sought after (yet arbitrary) .70 </w:t>
       </w:r>
       <w:r>
@@ -51149,11 +51263,7 @@
         <w:t xml:space="preserve">various </w:t>
       </w:r>
       <w:r>
-        <w:t xml:space="preserve">flaws (Flake et al., 2017). Instead, researchers should adopt a more considered </w:t>
-      </w:r>
-      <w:r>
-        <w:lastRenderedPageBreak/>
-        <w:t xml:space="preserve">perspective by probing structural validity from multiple angles, especially those relevant to the context in which the scale is likely to be used (e.g., measurement invariance for known groups, test-retest for longitudinal research, etc.). Failing to do so risks ‘over optimizing’ the measure on a flawed metric and without regard to other important but often overlooked properties. </w:t>
+        <w:t xml:space="preserve">flaws (Flake et al., 2017). Instead, researchers should adopt a more considered perspective by probing structural validity from multiple angles, especially those relevant to the context in which the scale is likely to be used (e.g., measurement invariance for known groups, test-retest for longitudinal research, etc.). Failing to do so risks ‘over optimizing’ the measure on a flawed metric and without regard to other important but often overlooked properties. </w:t>
       </w:r>
     </w:p>
     <w:p>
@@ -51320,14 +51430,7 @@
         <w:rPr>
           <w:color w:val="000000"/>
         </w:rPr>
-        <w:t xml:space="preserve">rg Self-Esteem Scale: Mullen, Gothe, &amp; McAuley, 2013; Salerno, Ingoglia, &amp; Lo Coco, 2017; Supple, Su, Plunkett, Peterson, &amp; Bush, 2013; Tomas &amp; Oliver, 1999). In many cases, despite subsequent work suggesting that the factor structure is not what the scale’s creators originally conceived, the originally-posited factor structures often represent the most common interpretation of scores on </w:t>
-      </w:r>
-      <w:r>
-        <w:rPr>
-          <w:color w:val="000000"/>
-        </w:rPr>
-        <w:lastRenderedPageBreak/>
-        <w:t xml:space="preserve">the scale, representing somewhat of a primacy bias in the use of many scales. Indeed, the resistance to incorporating emerging structural validity evidence for a given scale represents an ongoing issue for the field. </w:t>
+        <w:t xml:space="preserve">rg Self-Esteem Scale: Mullen, Gothe, &amp; McAuley, 2013; Salerno, Ingoglia, &amp; Lo Coco, 2017; Supple, Su, Plunkett, Peterson, &amp; Bush, 2013; Tomas &amp; Oliver, 1999). In many cases, despite subsequent work suggesting that the factor structure is not what the scale’s creators originally conceived, the originally-posited factor structures often represent the most common interpretation of scores on the scale, representing somewhat of a primacy bias in the use of many scales. Indeed, the resistance to incorporating emerging structural validity evidence for a given scale represents an ongoing issue for the field. </w:t>
       </w:r>
     </w:p>
     <w:p>
@@ -51449,11 +51552,7 @@
         <w:t>emotional intensity</w:t>
       </w:r>
       <w:r>
-        <w:t xml:space="preserve"> of those thoughts. The take home message here is that well-developed frameworks for measurement development already exist for those looking to construct </w:t>
-      </w:r>
-      <w:r>
-        <w:lastRenderedPageBreak/>
-        <w:t>or refine their scales. We encourage researchers to make better use of them. This includes attending to all three interrelated phases of validation (substantive, structural, external; Flake et al., 2017). Although we focused on the second phase, all phases of this process must be attended to when making a holistic evaluation about a measure’s validity. One phase (e.g., structural) is neither sufficient nor singularly important relative to the other two (e.g., substantive and external), nor should one strive to maximize it at the expense of the others.</w:t>
+        <w:t xml:space="preserve"> of those thoughts. The take home message here is that well-developed frameworks for measurement development already exist for those looking to construct or refine their scales. We encourage researchers to make better use of them. This includes attending to all three interrelated phases of validation (substantive, structural, external; Flake et al., 2017). Although we focused on the second phase, all phases of this process must be attended to when making a holistic evaluation about a measure’s validity. One phase (e.g., structural) is neither sufficient nor singularly important relative to the other two (e.g., substantive and external), nor should one strive to maximize it at the expense of the others.</w:t>
       </w:r>
     </w:p>
     <w:p>
@@ -51508,7 +51607,6 @@
         </w:rPr>
       </w:pPr>
       <w:r>
-        <w:lastRenderedPageBreak/>
         <w:t xml:space="preserve">Another </w:t>
       </w:r>
       <w:r>
@@ -51669,14 +51767,7 @@
         <w:rPr>
           <w:color w:val="000000"/>
         </w:rPr>
-        <w:t xml:space="preserve"> common </w:t>
-      </w:r>
-      <w:r>
-        <w:rPr>
-          <w:color w:val="000000"/>
-        </w:rPr>
-        <w:lastRenderedPageBreak/>
-        <w:t xml:space="preserve">practice, we cannot know. We therefore </w:t>
+        <w:t xml:space="preserve"> common practice, we cannot know. We therefore </w:t>
       </w:r>
       <w:r>
         <w:t xml:space="preserve">encourage </w:t>
@@ -51875,7 +51966,6 @@
         <w:rPr>
           <w:color w:val="000000"/>
         </w:rPr>
-        <w:lastRenderedPageBreak/>
         <w:t xml:space="preserve">This lack of constraint may lead to two practices that are equally detrimental to the reproducibility, replicability, and validity of research findings. Based on an analogy with </w:t>
       </w:r>
       <w:r>
@@ -51991,14 +52081,7 @@
         <w:rPr>
           <w:color w:val="000000"/>
         </w:rPr>
-        <w:t xml:space="preserve">little </w:t>
-      </w:r>
-      <w:r>
-        <w:rPr>
-          <w:color w:val="000000"/>
-        </w:rPr>
-        <w:lastRenderedPageBreak/>
-        <w:t xml:space="preserve">incentive to </w:t>
+        <w:t xml:space="preserve">little incentive to </w:t>
       </w:r>
       <w:r>
         <w:t>do so</w:t>
@@ -52216,14 +52299,7 @@
         <w:rPr>
           <w:color w:val="000000"/>
         </w:rPr>
-        <w:t xml:space="preserve">. Finally, providing open access to data also allows future researchers to examine the structural validity of </w:t>
-      </w:r>
-      <w:r>
-        <w:rPr>
-          <w:color w:val="000000"/>
-        </w:rPr>
-        <w:lastRenderedPageBreak/>
-        <w:t xml:space="preserve">a measure using metrics not reported in a given article, and enables data to be pooled across studies for reuse and meta-analytic validation. </w:t>
+        <w:t xml:space="preserve">. Finally, providing open access to data also allows future researchers to examine the structural validity of a measure using metrics not reported in a given article, and enables data to be pooled across studies for reuse and meta-analytic validation. </w:t>
       </w:r>
     </w:p>
     <w:p>
@@ -52425,7 +52501,6 @@
       <w:bookmarkStart w:id="12" w:name="_17dp8vu" w:colFirst="0" w:colLast="0"/>
       <w:bookmarkEnd w:id="12"/>
       <w:r>
-        <w:lastRenderedPageBreak/>
         <w:t>Author contributions</w:t>
       </w:r>
     </w:p>
@@ -52542,7 +52617,6 @@
         <w:rPr>
           <w:b w:val="0"/>
         </w:rPr>
-        <w:lastRenderedPageBreak/>
         <w:t>References</w:t>
       </w:r>
     </w:p>
@@ -52932,7 +53006,6 @@
         <w:rPr>
           <w:color w:val="000000"/>
         </w:rPr>
-        <w:lastRenderedPageBreak/>
         <w:t xml:space="preserve">Cacioppo, J. T., Petty, R. E., &amp; Kao, C. F. (1984). The efficient assessment of need for cognition. </w:t>
       </w:r>
       <w:r>
@@ -53386,7 +53459,6 @@
         <w:rPr>
           <w:color w:val="000000"/>
         </w:rPr>
-        <w:lastRenderedPageBreak/>
         <w:t>Gelman, A., &amp; Loken, E. (2013). The garden of forking paths: Why multiple comparisons can be a problem, even when there is no “fishing expedition” or “</w:t>
       </w:r>
       <w:r>
@@ -53836,7 +53908,6 @@
         <w:rPr>
           <w:color w:val="000000"/>
         </w:rPr>
-        <w:lastRenderedPageBreak/>
         <w:t xml:space="preserve">Katz, I., &amp; Hass, R. G. (1988). Racial ambivalence and American value conflict: Correlational and priming studies of dual cognitive structures. </w:t>
       </w:r>
       <w:r>
@@ -54326,7 +54397,6 @@
         <w:rPr>
           <w:color w:val="000000"/>
         </w:rPr>
-        <w:lastRenderedPageBreak/>
         <w:t xml:space="preserve">Mullen, S. P., Gothe, N. P., &amp; McAuley, E. (2013). Evaluation of the Factor Structure of the Rosenberg Self-Esteem Scale in Older Adults. </w:t>
       </w:r>
       <w:r>
@@ -54785,7 +54855,6 @@
         <w:rPr>
           <w:color w:val="000000"/>
         </w:rPr>
-        <w:lastRenderedPageBreak/>
         <w:t xml:space="preserve">Paulhus, D. (1983). Sphere-specific measures of perceived control. </w:t>
       </w:r>
       <w:r>
@@ -55254,7 +55323,6 @@
         <w:rPr>
           <w:color w:val="000000"/>
         </w:rPr>
-        <w:lastRenderedPageBreak/>
         <w:t xml:space="preserve">Salerno, L., Ingoglia, S., &amp; Lo Coco, G. (2017). Competing factor structures of the Rosenberg Self-Esteem Scale (RSES) and its measurement invariance across clinical and non-clinical samples. </w:t>
       </w:r>
       <w:r>
@@ -55704,7 +55772,6 @@
         <w:rPr>
           <w:color w:val="000000"/>
         </w:rPr>
-        <w:lastRenderedPageBreak/>
         <w:t xml:space="preserve">Supple, A. J., Su, J., Plunkett, S. W., Peterson, G. W., &amp; Bush, K. R. (2013). Factor Structure of the Rosenberg Self-Esteem Scale. </w:t>
       </w:r>
       <w:r>
@@ -56373,7 +56440,7 @@
         <w:rStyle w:val="PageNumber"/>
         <w:noProof/>
       </w:rPr>
-      <w:t>40</w:t>
+      <w:t>10</w:t>
     </w:r>
     <w:r>
       <w:rPr>

</xml_diff>